<commit_message>
recalcul des ECTS  et affichage des totaux VA
</commit_message>
<xml_diff>
--- a/template/modeleM1S1.docx
+++ b/template/modeleM1S1.docx
@@ -330,24 +330,24 @@
     <w:tbl>
       <w:tblPr>
         <w:tblStyle w:val="YPTableauavanc"/>
-        <w:tblW w:w="10916" w:type="dxa"/>
-        <w:tblInd w:w="-431" w:type="dxa"/>
+        <w:tblW w:w="11365" w:type="dxa"/>
+        <w:tblInd w:w="-714" w:type="dxa"/>
         <w:tblLayout w:type="fixed"/>
         <w:tblLook w:val="0000" w:firstRow="0" w:lastRow="0" w:firstColumn="0" w:lastColumn="0" w:noHBand="0" w:noVBand="0"/>
       </w:tblPr>
       <w:tblGrid>
-        <w:gridCol w:w="5955"/>
-        <w:gridCol w:w="1984"/>
-        <w:gridCol w:w="1843"/>
-        <w:gridCol w:w="1134"/>
+        <w:gridCol w:w="6329"/>
+        <w:gridCol w:w="2014"/>
+        <w:gridCol w:w="1871"/>
+        <w:gridCol w:w="1151"/>
       </w:tblGrid>
       <w:tr>
         <w:trPr>
-          <w:trHeight w:val="475"/>
+          <w:trHeight w:val="481"/>
         </w:trPr>
         <w:tc>
           <w:tcPr>
-            <w:tcW w:w="5955" w:type="dxa"/>
+            <w:tcW w:w="6329" w:type="dxa"/>
             <w:shd w:val="clear" w:color="auto" w:fill="0A5C81"/>
           </w:tcPr>
           <w:p>
@@ -377,7 +377,7 @@
         </w:tc>
         <w:tc>
           <w:tcPr>
-            <w:tcW w:w="1984" w:type="dxa"/>
+            <w:tcW w:w="2014" w:type="dxa"/>
             <w:shd w:val="clear" w:color="auto" w:fill="0A5C81"/>
           </w:tcPr>
           <w:p>
@@ -417,7 +417,7 @@
         </w:tc>
         <w:tc>
           <w:tcPr>
-            <w:tcW w:w="1843" w:type="dxa"/>
+            <w:tcW w:w="1871" w:type="dxa"/>
             <w:shd w:val="clear" w:color="auto" w:fill="0A5C81"/>
           </w:tcPr>
           <w:p>
@@ -447,7 +447,7 @@
         </w:tc>
         <w:tc>
           <w:tcPr>
-            <w:tcW w:w="1134" w:type="dxa"/>
+            <w:tcW w:w="1151" w:type="dxa"/>
             <w:shd w:val="clear" w:color="auto" w:fill="0A5C81"/>
           </w:tcPr>
           <w:p>
@@ -477,9 +477,12 @@
         </w:tc>
       </w:tr>
       <w:tr>
-        <w:tc>
-          <w:tcPr>
-            <w:tcW w:w="5955" w:type="dxa"/>
+        <w:trPr>
+          <w:trHeight w:val="632"/>
+        </w:trPr>
+        <w:tc>
+          <w:tcPr>
+            <w:tcW w:w="6329" w:type="dxa"/>
             <w:shd w:val="clear" w:color="auto" w:fill="F2F2F2" w:themeFill="background1" w:themeFillShade="F2"/>
           </w:tcPr>
           <w:p>
@@ -509,7 +512,7 @@
         </w:tc>
         <w:tc>
           <w:tcPr>
-            <w:tcW w:w="1984" w:type="dxa"/>
+            <w:tcW w:w="2014" w:type="dxa"/>
             <w:shd w:val="clear" w:color="auto" w:fill="F2F2F2" w:themeFill="background1" w:themeFillShade="F2"/>
           </w:tcPr>
           <w:p>
@@ -539,7 +542,7 @@
         </w:tc>
         <w:tc>
           <w:tcPr>
-            <w:tcW w:w="1843" w:type="dxa"/>
+            <w:tcW w:w="1871" w:type="dxa"/>
             <w:shd w:val="clear" w:color="auto" w:fill="F2F2F2" w:themeFill="background1" w:themeFillShade="F2"/>
           </w:tcPr>
           <w:p>
@@ -569,7 +572,7 @@
         </w:tc>
         <w:tc>
           <w:tcPr>
-            <w:tcW w:w="1134" w:type="dxa"/>
+            <w:tcW w:w="1151" w:type="dxa"/>
             <w:shd w:val="clear" w:color="auto" w:fill="F2F2F2" w:themeFill="background1" w:themeFillShade="F2"/>
           </w:tcPr>
           <w:p>
@@ -617,9 +620,12 @@
         </w:tc>
       </w:tr>
       <w:tr>
-        <w:tc>
-          <w:tcPr>
-            <w:tcW w:w="5955" w:type="dxa"/>
+        <w:trPr>
+          <w:trHeight w:val="316"/>
+        </w:trPr>
+        <w:tc>
+          <w:tcPr>
+            <w:tcW w:w="6329" w:type="dxa"/>
           </w:tcPr>
           <w:p>
             <w:pPr>
@@ -663,7 +669,7 @@
         </w:tc>
         <w:tc>
           <w:tcPr>
-            <w:tcW w:w="1984" w:type="dxa"/>
+            <w:tcW w:w="2014" w:type="dxa"/>
           </w:tcPr>
           <w:p>
             <w:pPr>
@@ -704,7 +710,7 @@
         </w:tc>
         <w:tc>
           <w:tcPr>
-            <w:tcW w:w="1843" w:type="dxa"/>
+            <w:tcW w:w="1871" w:type="dxa"/>
           </w:tcPr>
           <w:p>
             <w:pPr>
@@ -745,7 +751,7 @@
         </w:tc>
         <w:tc>
           <w:tcPr>
-            <w:tcW w:w="1134" w:type="dxa"/>
+            <w:tcW w:w="1151" w:type="dxa"/>
           </w:tcPr>
           <w:p>
             <w:pPr>
@@ -786,9 +792,12 @@
         </w:tc>
       </w:tr>
       <w:tr>
-        <w:tc>
-          <w:tcPr>
-            <w:tcW w:w="5955" w:type="dxa"/>
+        <w:trPr>
+          <w:trHeight w:val="316"/>
+        </w:trPr>
+        <w:tc>
+          <w:tcPr>
+            <w:tcW w:w="6329" w:type="dxa"/>
           </w:tcPr>
           <w:p>
             <w:pPr>
@@ -829,7 +838,7 @@
         </w:tc>
         <w:tc>
           <w:tcPr>
-            <w:tcW w:w="1984" w:type="dxa"/>
+            <w:tcW w:w="2014" w:type="dxa"/>
           </w:tcPr>
           <w:p>
             <w:pPr>
@@ -854,7 +863,7 @@
         </w:tc>
         <w:tc>
           <w:tcPr>
-            <w:tcW w:w="1843" w:type="dxa"/>
+            <w:tcW w:w="1871" w:type="dxa"/>
           </w:tcPr>
           <w:p>
             <w:pPr>
@@ -879,7 +888,7 @@
         </w:tc>
         <w:tc>
           <w:tcPr>
-            <w:tcW w:w="1134" w:type="dxa"/>
+            <w:tcW w:w="1151" w:type="dxa"/>
           </w:tcPr>
           <w:p>
             <w:pPr>
@@ -920,9 +929,12 @@
         </w:tc>
       </w:tr>
       <w:tr>
-        <w:tc>
-          <w:tcPr>
-            <w:tcW w:w="5955" w:type="dxa"/>
+        <w:trPr>
+          <w:trHeight w:val="316"/>
+        </w:trPr>
+        <w:tc>
+          <w:tcPr>
+            <w:tcW w:w="6329" w:type="dxa"/>
           </w:tcPr>
           <w:p>
             <w:pPr>
@@ -963,7 +975,7 @@
         </w:tc>
         <w:tc>
           <w:tcPr>
-            <w:tcW w:w="1984" w:type="dxa"/>
+            <w:tcW w:w="2014" w:type="dxa"/>
           </w:tcPr>
           <w:p>
             <w:pPr>
@@ -988,7 +1000,7 @@
         </w:tc>
         <w:tc>
           <w:tcPr>
-            <w:tcW w:w="1843" w:type="dxa"/>
+            <w:tcW w:w="1871" w:type="dxa"/>
           </w:tcPr>
           <w:p>
             <w:pPr>
@@ -1029,7 +1041,7 @@
         </w:tc>
         <w:tc>
           <w:tcPr>
-            <w:tcW w:w="1134" w:type="dxa"/>
+            <w:tcW w:w="1151" w:type="dxa"/>
           </w:tcPr>
           <w:p>
             <w:pPr>
@@ -1070,9 +1082,12 @@
         </w:tc>
       </w:tr>
       <w:tr>
-        <w:tc>
-          <w:tcPr>
-            <w:tcW w:w="5955" w:type="dxa"/>
+        <w:trPr>
+          <w:trHeight w:val="632"/>
+        </w:trPr>
+        <w:tc>
+          <w:tcPr>
+            <w:tcW w:w="6329" w:type="dxa"/>
             <w:shd w:val="clear" w:color="auto" w:fill="F2F2F2" w:themeFill="background1" w:themeFillShade="F2"/>
           </w:tcPr>
           <w:p>
@@ -1102,7 +1117,7 @@
         </w:tc>
         <w:tc>
           <w:tcPr>
-            <w:tcW w:w="1984" w:type="dxa"/>
+            <w:tcW w:w="2014" w:type="dxa"/>
             <w:shd w:val="clear" w:color="auto" w:fill="F2F2F2" w:themeFill="background1" w:themeFillShade="F2"/>
           </w:tcPr>
           <w:p>
@@ -1150,7 +1165,7 @@
         </w:tc>
         <w:tc>
           <w:tcPr>
-            <w:tcW w:w="1843" w:type="dxa"/>
+            <w:tcW w:w="1871" w:type="dxa"/>
             <w:shd w:val="clear" w:color="auto" w:fill="F2F2F2" w:themeFill="background1" w:themeFillShade="F2"/>
           </w:tcPr>
           <w:p>
@@ -1198,7 +1213,7 @@
         </w:tc>
         <w:tc>
           <w:tcPr>
-            <w:tcW w:w="1134" w:type="dxa"/>
+            <w:tcW w:w="1151" w:type="dxa"/>
             <w:shd w:val="clear" w:color="auto" w:fill="F2F2F2" w:themeFill="background1" w:themeFillShade="F2"/>
           </w:tcPr>
           <w:p>
@@ -1228,9 +1243,12 @@
         </w:tc>
       </w:tr>
       <w:tr>
-        <w:tc>
-          <w:tcPr>
-            <w:tcW w:w="5955" w:type="dxa"/>
+        <w:trPr>
+          <w:trHeight w:val="316"/>
+        </w:trPr>
+        <w:tc>
+          <w:tcPr>
+            <w:tcW w:w="6329" w:type="dxa"/>
           </w:tcPr>
           <w:p>
             <w:pPr>
@@ -1273,7 +1291,7 @@
         </w:tc>
         <w:tc>
           <w:tcPr>
-            <w:tcW w:w="1984" w:type="dxa"/>
+            <w:tcW w:w="2014" w:type="dxa"/>
           </w:tcPr>
           <w:p>
             <w:pPr>
@@ -1298,7 +1316,7 @@
         </w:tc>
         <w:tc>
           <w:tcPr>
-            <w:tcW w:w="1843" w:type="dxa"/>
+            <w:tcW w:w="1871" w:type="dxa"/>
           </w:tcPr>
           <w:p>
             <w:pPr>
@@ -1323,7 +1341,7 @@
         </w:tc>
         <w:tc>
           <w:tcPr>
-            <w:tcW w:w="1134" w:type="dxa"/>
+            <w:tcW w:w="1151" w:type="dxa"/>
           </w:tcPr>
           <w:p>
             <w:pPr>
@@ -1348,9 +1366,12 @@
         </w:tc>
       </w:tr>
       <w:tr>
-        <w:tc>
-          <w:tcPr>
-            <w:tcW w:w="5955" w:type="dxa"/>
+        <w:trPr>
+          <w:trHeight w:val="632"/>
+        </w:trPr>
+        <w:tc>
+          <w:tcPr>
+            <w:tcW w:w="6329" w:type="dxa"/>
             <w:shd w:val="clear" w:color="auto" w:fill="F2F2F2" w:themeFill="background1" w:themeFillShade="F2"/>
           </w:tcPr>
           <w:p>
@@ -1380,7 +1401,7 @@
         </w:tc>
         <w:tc>
           <w:tcPr>
-            <w:tcW w:w="1984" w:type="dxa"/>
+            <w:tcW w:w="2014" w:type="dxa"/>
             <w:shd w:val="clear" w:color="auto" w:fill="F2F2F2" w:themeFill="background1" w:themeFillShade="F2"/>
           </w:tcPr>
           <w:p>
@@ -1428,7 +1449,7 @@
         </w:tc>
         <w:tc>
           <w:tcPr>
-            <w:tcW w:w="1843" w:type="dxa"/>
+            <w:tcW w:w="1871" w:type="dxa"/>
             <w:shd w:val="clear" w:color="auto" w:fill="F2F2F2" w:themeFill="background1" w:themeFillShade="F2"/>
           </w:tcPr>
           <w:p>
@@ -1476,7 +1497,7 @@
         </w:tc>
         <w:tc>
           <w:tcPr>
-            <w:tcW w:w="1134" w:type="dxa"/>
+            <w:tcW w:w="1151" w:type="dxa"/>
             <w:shd w:val="clear" w:color="auto" w:fill="F2F2F2" w:themeFill="background1" w:themeFillShade="F2"/>
           </w:tcPr>
           <w:p>
@@ -1498,35 +1519,18 @@
                 <w:sz w:val="18"/>
                 <w:szCs w:val="22"/>
               </w:rPr>
-              <w:t>{{etatUE</w:t>
-            </w:r>
-            <w:r>
-              <w:rPr>
-                <w:rFonts w:ascii="Poppins" w:hAnsi="Poppins" w:cs="Poppins"/>
-                <w:b/>
-                <w:bCs/>
-                <w:sz w:val="18"/>
-                <w:szCs w:val="22"/>
-              </w:rPr>
-              <w:t>3</w:t>
-            </w:r>
-            <w:r>
-              <w:rPr>
-                <w:rFonts w:ascii="Poppins" w:hAnsi="Poppins" w:cs="Poppins"/>
-                <w:b/>
-                <w:bCs/>
-                <w:sz w:val="18"/>
-                <w:szCs w:val="22"/>
-              </w:rPr>
-              <w:t>}}</w:t>
+              <w:t>{{etatUE3}}</w:t>
             </w:r>
           </w:p>
         </w:tc>
       </w:tr>
       <w:tr>
-        <w:tc>
-          <w:tcPr>
-            <w:tcW w:w="5955" w:type="dxa"/>
+        <w:trPr>
+          <w:trHeight w:val="316"/>
+        </w:trPr>
+        <w:tc>
+          <w:tcPr>
+            <w:tcW w:w="6329" w:type="dxa"/>
           </w:tcPr>
           <w:p>
             <w:pPr>
@@ -1570,7 +1574,7 @@
         </w:tc>
         <w:tc>
           <w:tcPr>
-            <w:tcW w:w="1984" w:type="dxa"/>
+            <w:tcW w:w="2014" w:type="dxa"/>
           </w:tcPr>
           <w:p>
             <w:pPr>
@@ -1595,7 +1599,7 @@
         </w:tc>
         <w:tc>
           <w:tcPr>
-            <w:tcW w:w="1843" w:type="dxa"/>
+            <w:tcW w:w="1871" w:type="dxa"/>
           </w:tcPr>
           <w:p>
             <w:pPr>
@@ -1636,50 +1640,37 @@
         </w:tc>
         <w:tc>
           <w:tcPr>
-            <w:tcW w:w="1134" w:type="dxa"/>
-          </w:tcPr>
-          <w:p>
-            <w:pPr>
-              <w:spacing w:before="0" w:after="0"/>
-              <w:ind w:left="0"/>
-              <w:jc w:val="center"/>
-              <w:rPr>
-                <w:rFonts w:ascii="Poppins" w:hAnsi="Poppins" w:cs="Poppins"/>
-                <w:sz w:val="18"/>
-                <w:szCs w:val="22"/>
-              </w:rPr>
-            </w:pPr>
-            <w:r>
-              <w:rPr>
-                <w:rFonts w:ascii="Poppins" w:hAnsi="Poppins" w:cs="Poppins"/>
-                <w:sz w:val="18"/>
-                <w:szCs w:val="22"/>
-              </w:rPr>
-              <w:t>{{etat</w:t>
-            </w:r>
-            <w:r>
-              <w:rPr>
-                <w:rFonts w:ascii="Poppins" w:hAnsi="Poppins" w:cs="Poppins"/>
-                <w:sz w:val="18"/>
-                <w:szCs w:val="22"/>
-              </w:rPr>
-              <w:t>5</w:t>
-            </w:r>
-            <w:r>
-              <w:rPr>
-                <w:rFonts w:ascii="Poppins" w:hAnsi="Poppins" w:cs="Poppins"/>
-                <w:sz w:val="18"/>
-                <w:szCs w:val="22"/>
-              </w:rPr>
-              <w:t>}}</w:t>
+            <w:tcW w:w="1151" w:type="dxa"/>
+          </w:tcPr>
+          <w:p>
+            <w:pPr>
+              <w:spacing w:before="0" w:after="0"/>
+              <w:ind w:left="0"/>
+              <w:jc w:val="center"/>
+              <w:rPr>
+                <w:rFonts w:ascii="Poppins" w:hAnsi="Poppins" w:cs="Poppins"/>
+                <w:sz w:val="18"/>
+                <w:szCs w:val="22"/>
+              </w:rPr>
+            </w:pPr>
+            <w:r>
+              <w:rPr>
+                <w:rFonts w:ascii="Poppins" w:hAnsi="Poppins" w:cs="Poppins"/>
+                <w:sz w:val="18"/>
+                <w:szCs w:val="22"/>
+              </w:rPr>
+              <w:t>{{etat5}}</w:t>
             </w:r>
           </w:p>
         </w:tc>
       </w:tr>
       <w:tr>
-        <w:tc>
-          <w:tcPr>
-            <w:tcW w:w="5955" w:type="dxa"/>
+        <w:trPr>
+          <w:trHeight w:val="316"/>
+        </w:trPr>
+        <w:tc>
+          <w:tcPr>
+            <w:tcW w:w="6329" w:type="dxa"/>
           </w:tcPr>
           <w:p>
             <w:pPr>
@@ -1722,7 +1713,7 @@
         </w:tc>
         <w:tc>
           <w:tcPr>
-            <w:tcW w:w="1984" w:type="dxa"/>
+            <w:tcW w:w="2014" w:type="dxa"/>
           </w:tcPr>
           <w:p>
             <w:pPr>
@@ -1747,7 +1738,7 @@
         </w:tc>
         <w:tc>
           <w:tcPr>
-            <w:tcW w:w="1843" w:type="dxa"/>
+            <w:tcW w:w="1871" w:type="dxa"/>
           </w:tcPr>
           <w:p>
             <w:pPr>
@@ -1788,50 +1779,37 @@
         </w:tc>
         <w:tc>
           <w:tcPr>
-            <w:tcW w:w="1134" w:type="dxa"/>
-          </w:tcPr>
-          <w:p>
-            <w:pPr>
-              <w:spacing w:before="0" w:after="0"/>
-              <w:ind w:left="0"/>
-              <w:jc w:val="center"/>
-              <w:rPr>
-                <w:rFonts w:ascii="Poppins" w:hAnsi="Poppins" w:cs="Poppins"/>
-                <w:sz w:val="18"/>
-                <w:szCs w:val="22"/>
-              </w:rPr>
-            </w:pPr>
-            <w:r>
-              <w:rPr>
-                <w:rFonts w:ascii="Poppins" w:hAnsi="Poppins" w:cs="Poppins"/>
-                <w:sz w:val="18"/>
-                <w:szCs w:val="22"/>
-              </w:rPr>
-              <w:t>{{etat</w:t>
-            </w:r>
-            <w:r>
-              <w:rPr>
-                <w:rFonts w:ascii="Poppins" w:hAnsi="Poppins" w:cs="Poppins"/>
-                <w:sz w:val="18"/>
-                <w:szCs w:val="22"/>
-              </w:rPr>
-              <w:t>6</w:t>
-            </w:r>
-            <w:r>
-              <w:rPr>
-                <w:rFonts w:ascii="Poppins" w:hAnsi="Poppins" w:cs="Poppins"/>
-                <w:sz w:val="18"/>
-                <w:szCs w:val="22"/>
-              </w:rPr>
-              <w:t>}}</w:t>
+            <w:tcW w:w="1151" w:type="dxa"/>
+          </w:tcPr>
+          <w:p>
+            <w:pPr>
+              <w:spacing w:before="0" w:after="0"/>
+              <w:ind w:left="0"/>
+              <w:jc w:val="center"/>
+              <w:rPr>
+                <w:rFonts w:ascii="Poppins" w:hAnsi="Poppins" w:cs="Poppins"/>
+                <w:sz w:val="18"/>
+                <w:szCs w:val="22"/>
+              </w:rPr>
+            </w:pPr>
+            <w:r>
+              <w:rPr>
+                <w:rFonts w:ascii="Poppins" w:hAnsi="Poppins" w:cs="Poppins"/>
+                <w:sz w:val="18"/>
+                <w:szCs w:val="22"/>
+              </w:rPr>
+              <w:t>{{etat6}}</w:t>
             </w:r>
           </w:p>
         </w:tc>
       </w:tr>
       <w:tr>
-        <w:tc>
-          <w:tcPr>
-            <w:tcW w:w="5955" w:type="dxa"/>
+        <w:trPr>
+          <w:trHeight w:val="632"/>
+        </w:trPr>
+        <w:tc>
+          <w:tcPr>
+            <w:tcW w:w="6329" w:type="dxa"/>
             <w:shd w:val="clear" w:color="auto" w:fill="F2F2F2" w:themeFill="background1" w:themeFillShade="F2"/>
           </w:tcPr>
           <w:p>
@@ -1861,7 +1839,7 @@
         </w:tc>
         <w:tc>
           <w:tcPr>
-            <w:tcW w:w="1984" w:type="dxa"/>
+            <w:tcW w:w="2014" w:type="dxa"/>
             <w:shd w:val="clear" w:color="auto" w:fill="F2F2F2" w:themeFill="background1" w:themeFillShade="F2"/>
           </w:tcPr>
           <w:p>
@@ -1909,7 +1887,7 @@
         </w:tc>
         <w:tc>
           <w:tcPr>
-            <w:tcW w:w="1843" w:type="dxa"/>
+            <w:tcW w:w="1871" w:type="dxa"/>
             <w:shd w:val="clear" w:color="auto" w:fill="F2F2F2" w:themeFill="background1" w:themeFillShade="F2"/>
           </w:tcPr>
           <w:p>
@@ -1957,7 +1935,7 @@
         </w:tc>
         <w:tc>
           <w:tcPr>
-            <w:tcW w:w="1134" w:type="dxa"/>
+            <w:tcW w:w="1151" w:type="dxa"/>
             <w:shd w:val="clear" w:color="auto" w:fill="F2F2F2" w:themeFill="background1" w:themeFillShade="F2"/>
           </w:tcPr>
           <w:p>
@@ -1979,35 +1957,18 @@
                 <w:sz w:val="18"/>
                 <w:szCs w:val="22"/>
               </w:rPr>
-              <w:t>{{etatUE</w:t>
-            </w:r>
-            <w:r>
-              <w:rPr>
-                <w:rFonts w:ascii="Poppins" w:hAnsi="Poppins" w:cs="Poppins"/>
-                <w:b/>
-                <w:bCs/>
-                <w:sz w:val="18"/>
-                <w:szCs w:val="22"/>
-              </w:rPr>
-              <w:t>4</w:t>
-            </w:r>
-            <w:r>
-              <w:rPr>
-                <w:rFonts w:ascii="Poppins" w:hAnsi="Poppins" w:cs="Poppins"/>
-                <w:b/>
-                <w:bCs/>
-                <w:sz w:val="18"/>
-                <w:szCs w:val="22"/>
-              </w:rPr>
-              <w:t>}}</w:t>
+              <w:t>{{etatUE4}}</w:t>
             </w:r>
           </w:p>
         </w:tc>
       </w:tr>
       <w:tr>
-        <w:tc>
-          <w:tcPr>
-            <w:tcW w:w="5955" w:type="dxa"/>
+        <w:trPr>
+          <w:trHeight w:val="316"/>
+        </w:trPr>
+        <w:tc>
+          <w:tcPr>
+            <w:tcW w:w="6329" w:type="dxa"/>
           </w:tcPr>
           <w:p>
             <w:pPr>
@@ -2050,7 +2011,7 @@
         </w:tc>
         <w:tc>
           <w:tcPr>
-            <w:tcW w:w="1984" w:type="dxa"/>
+            <w:tcW w:w="2014" w:type="dxa"/>
           </w:tcPr>
           <w:p>
             <w:pPr>
@@ -2075,7 +2036,7 @@
         </w:tc>
         <w:tc>
           <w:tcPr>
-            <w:tcW w:w="1843" w:type="dxa"/>
+            <w:tcW w:w="1871" w:type="dxa"/>
           </w:tcPr>
           <w:p>
             <w:pPr>
@@ -2116,50 +2077,37 @@
         </w:tc>
         <w:tc>
           <w:tcPr>
-            <w:tcW w:w="1134" w:type="dxa"/>
-          </w:tcPr>
-          <w:p>
-            <w:pPr>
-              <w:spacing w:before="0" w:after="0"/>
-              <w:ind w:left="0"/>
-              <w:jc w:val="center"/>
-              <w:rPr>
-                <w:rFonts w:ascii="Poppins" w:hAnsi="Poppins" w:cs="Poppins"/>
-                <w:sz w:val="18"/>
-                <w:szCs w:val="22"/>
-              </w:rPr>
-            </w:pPr>
-            <w:r>
-              <w:rPr>
-                <w:rFonts w:ascii="Poppins" w:hAnsi="Poppins" w:cs="Poppins"/>
-                <w:sz w:val="18"/>
-                <w:szCs w:val="22"/>
-              </w:rPr>
-              <w:t>{{etat</w:t>
-            </w:r>
-            <w:r>
-              <w:rPr>
-                <w:rFonts w:ascii="Poppins" w:hAnsi="Poppins" w:cs="Poppins"/>
-                <w:sz w:val="18"/>
-                <w:szCs w:val="22"/>
-              </w:rPr>
-              <w:t>7</w:t>
-            </w:r>
-            <w:r>
-              <w:rPr>
-                <w:rFonts w:ascii="Poppins" w:hAnsi="Poppins" w:cs="Poppins"/>
-                <w:sz w:val="18"/>
-                <w:szCs w:val="22"/>
-              </w:rPr>
-              <w:t>}}</w:t>
+            <w:tcW w:w="1151" w:type="dxa"/>
+          </w:tcPr>
+          <w:p>
+            <w:pPr>
+              <w:spacing w:before="0" w:after="0"/>
+              <w:ind w:left="0"/>
+              <w:jc w:val="center"/>
+              <w:rPr>
+                <w:rFonts w:ascii="Poppins" w:hAnsi="Poppins" w:cs="Poppins"/>
+                <w:sz w:val="18"/>
+                <w:szCs w:val="22"/>
+              </w:rPr>
+            </w:pPr>
+            <w:r>
+              <w:rPr>
+                <w:rFonts w:ascii="Poppins" w:hAnsi="Poppins" w:cs="Poppins"/>
+                <w:sz w:val="18"/>
+                <w:szCs w:val="22"/>
+              </w:rPr>
+              <w:t>{{etat7}}</w:t>
             </w:r>
           </w:p>
         </w:tc>
       </w:tr>
       <w:tr>
-        <w:tc>
-          <w:tcPr>
-            <w:tcW w:w="5955" w:type="dxa"/>
+        <w:trPr>
+          <w:trHeight w:val="303"/>
+        </w:trPr>
+        <w:tc>
+          <w:tcPr>
+            <w:tcW w:w="6329" w:type="dxa"/>
           </w:tcPr>
           <w:p>
             <w:pPr>
@@ -2202,7 +2150,7 @@
         </w:tc>
         <w:tc>
           <w:tcPr>
-            <w:tcW w:w="1984" w:type="dxa"/>
+            <w:tcW w:w="2014" w:type="dxa"/>
           </w:tcPr>
           <w:p>
             <w:pPr>
@@ -2227,7 +2175,7 @@
         </w:tc>
         <w:tc>
           <w:tcPr>
-            <w:tcW w:w="1843" w:type="dxa"/>
+            <w:tcW w:w="1871" w:type="dxa"/>
           </w:tcPr>
           <w:p>
             <w:pPr>
@@ -2268,50 +2216,37 @@
         </w:tc>
         <w:tc>
           <w:tcPr>
-            <w:tcW w:w="1134" w:type="dxa"/>
-          </w:tcPr>
-          <w:p>
-            <w:pPr>
-              <w:spacing w:before="0" w:after="0"/>
-              <w:ind w:left="0"/>
-              <w:jc w:val="center"/>
-              <w:rPr>
-                <w:rFonts w:ascii="Poppins" w:hAnsi="Poppins" w:cs="Poppins"/>
-                <w:sz w:val="18"/>
-                <w:szCs w:val="22"/>
-              </w:rPr>
-            </w:pPr>
-            <w:r>
-              <w:rPr>
-                <w:rFonts w:ascii="Poppins" w:hAnsi="Poppins" w:cs="Poppins"/>
-                <w:sz w:val="18"/>
-                <w:szCs w:val="22"/>
-              </w:rPr>
-              <w:t>{{etat</w:t>
-            </w:r>
-            <w:r>
-              <w:rPr>
-                <w:rFonts w:ascii="Poppins" w:hAnsi="Poppins" w:cs="Poppins"/>
-                <w:sz w:val="18"/>
-                <w:szCs w:val="22"/>
-              </w:rPr>
-              <w:t>8</w:t>
-            </w:r>
-            <w:r>
-              <w:rPr>
-                <w:rFonts w:ascii="Poppins" w:hAnsi="Poppins" w:cs="Poppins"/>
-                <w:sz w:val="18"/>
-                <w:szCs w:val="22"/>
-              </w:rPr>
-              <w:t>}}</w:t>
+            <w:tcW w:w="1151" w:type="dxa"/>
+          </w:tcPr>
+          <w:p>
+            <w:pPr>
+              <w:spacing w:before="0" w:after="0"/>
+              <w:ind w:left="0"/>
+              <w:jc w:val="center"/>
+              <w:rPr>
+                <w:rFonts w:ascii="Poppins" w:hAnsi="Poppins" w:cs="Poppins"/>
+                <w:sz w:val="18"/>
+                <w:szCs w:val="22"/>
+              </w:rPr>
+            </w:pPr>
+            <w:r>
+              <w:rPr>
+                <w:rFonts w:ascii="Poppins" w:hAnsi="Poppins" w:cs="Poppins"/>
+                <w:sz w:val="18"/>
+                <w:szCs w:val="22"/>
+              </w:rPr>
+              <w:t>{{etat8}}</w:t>
             </w:r>
           </w:p>
         </w:tc>
       </w:tr>
       <w:tr>
-        <w:tc>
-          <w:tcPr>
-            <w:tcW w:w="5955" w:type="dxa"/>
+        <w:trPr>
+          <w:trHeight w:val="316"/>
+        </w:trPr>
+        <w:tc>
+          <w:tcPr>
+            <w:tcW w:w="6329" w:type="dxa"/>
           </w:tcPr>
           <w:p>
             <w:pPr>
@@ -2354,7 +2289,7 @@
         </w:tc>
         <w:tc>
           <w:tcPr>
-            <w:tcW w:w="1984" w:type="dxa"/>
+            <w:tcW w:w="2014" w:type="dxa"/>
           </w:tcPr>
           <w:p>
             <w:pPr>
@@ -2379,7 +2314,7 @@
         </w:tc>
         <w:tc>
           <w:tcPr>
-            <w:tcW w:w="1843" w:type="dxa"/>
+            <w:tcW w:w="1871" w:type="dxa"/>
           </w:tcPr>
           <w:p>
             <w:pPr>
@@ -2420,50 +2355,37 @@
         </w:tc>
         <w:tc>
           <w:tcPr>
-            <w:tcW w:w="1134" w:type="dxa"/>
-          </w:tcPr>
-          <w:p>
-            <w:pPr>
-              <w:spacing w:before="0" w:after="0"/>
-              <w:ind w:left="0"/>
-              <w:jc w:val="center"/>
-              <w:rPr>
-                <w:rFonts w:ascii="Poppins" w:hAnsi="Poppins" w:cs="Poppins"/>
-                <w:sz w:val="18"/>
-                <w:szCs w:val="22"/>
-              </w:rPr>
-            </w:pPr>
-            <w:r>
-              <w:rPr>
-                <w:rFonts w:ascii="Poppins" w:hAnsi="Poppins" w:cs="Poppins"/>
-                <w:sz w:val="18"/>
-                <w:szCs w:val="22"/>
-              </w:rPr>
-              <w:t>{{etat</w:t>
-            </w:r>
-            <w:r>
-              <w:rPr>
-                <w:rFonts w:ascii="Poppins" w:hAnsi="Poppins" w:cs="Poppins"/>
-                <w:sz w:val="18"/>
-                <w:szCs w:val="22"/>
-              </w:rPr>
-              <w:t>9</w:t>
-            </w:r>
-            <w:r>
-              <w:rPr>
-                <w:rFonts w:ascii="Poppins" w:hAnsi="Poppins" w:cs="Poppins"/>
-                <w:sz w:val="18"/>
-                <w:szCs w:val="22"/>
-              </w:rPr>
-              <w:t>}}</w:t>
+            <w:tcW w:w="1151" w:type="dxa"/>
+          </w:tcPr>
+          <w:p>
+            <w:pPr>
+              <w:spacing w:before="0" w:after="0"/>
+              <w:ind w:left="0"/>
+              <w:jc w:val="center"/>
+              <w:rPr>
+                <w:rFonts w:ascii="Poppins" w:hAnsi="Poppins" w:cs="Poppins"/>
+                <w:sz w:val="18"/>
+                <w:szCs w:val="22"/>
+              </w:rPr>
+            </w:pPr>
+            <w:r>
+              <w:rPr>
+                <w:rFonts w:ascii="Poppins" w:hAnsi="Poppins" w:cs="Poppins"/>
+                <w:sz w:val="18"/>
+                <w:szCs w:val="22"/>
+              </w:rPr>
+              <w:t>{{etat9}}</w:t>
             </w:r>
           </w:p>
         </w:tc>
       </w:tr>
       <w:tr>
-        <w:tc>
-          <w:tcPr>
-            <w:tcW w:w="5955" w:type="dxa"/>
+        <w:trPr>
+          <w:trHeight w:val="316"/>
+        </w:trPr>
+        <w:tc>
+          <w:tcPr>
+            <w:tcW w:w="6329" w:type="dxa"/>
           </w:tcPr>
           <w:p>
             <w:pPr>
@@ -2506,7 +2428,7 @@
         </w:tc>
         <w:tc>
           <w:tcPr>
-            <w:tcW w:w="1984" w:type="dxa"/>
+            <w:tcW w:w="2014" w:type="dxa"/>
           </w:tcPr>
           <w:p>
             <w:pPr>
@@ -2531,7 +2453,7 @@
         </w:tc>
         <w:tc>
           <w:tcPr>
-            <w:tcW w:w="1843" w:type="dxa"/>
+            <w:tcW w:w="1871" w:type="dxa"/>
           </w:tcPr>
           <w:p>
             <w:pPr>
@@ -2572,50 +2494,37 @@
         </w:tc>
         <w:tc>
           <w:tcPr>
-            <w:tcW w:w="1134" w:type="dxa"/>
-          </w:tcPr>
-          <w:p>
-            <w:pPr>
-              <w:spacing w:before="0" w:after="0"/>
-              <w:ind w:left="0"/>
-              <w:jc w:val="center"/>
-              <w:rPr>
-                <w:rFonts w:ascii="Poppins" w:hAnsi="Poppins" w:cs="Poppins"/>
-                <w:sz w:val="18"/>
-                <w:szCs w:val="22"/>
-              </w:rPr>
-            </w:pPr>
-            <w:r>
-              <w:rPr>
-                <w:rFonts w:ascii="Poppins" w:hAnsi="Poppins" w:cs="Poppins"/>
-                <w:sz w:val="18"/>
-                <w:szCs w:val="22"/>
-              </w:rPr>
-              <w:t>{{etat</w:t>
-            </w:r>
-            <w:r>
-              <w:rPr>
-                <w:rFonts w:ascii="Poppins" w:hAnsi="Poppins" w:cs="Poppins"/>
-                <w:sz w:val="18"/>
-                <w:szCs w:val="22"/>
-              </w:rPr>
-              <w:t>10</w:t>
-            </w:r>
-            <w:r>
-              <w:rPr>
-                <w:rFonts w:ascii="Poppins" w:hAnsi="Poppins" w:cs="Poppins"/>
-                <w:sz w:val="18"/>
-                <w:szCs w:val="22"/>
-              </w:rPr>
-              <w:t>}}</w:t>
+            <w:tcW w:w="1151" w:type="dxa"/>
+          </w:tcPr>
+          <w:p>
+            <w:pPr>
+              <w:spacing w:before="0" w:after="0"/>
+              <w:ind w:left="0"/>
+              <w:jc w:val="center"/>
+              <w:rPr>
+                <w:rFonts w:ascii="Poppins" w:hAnsi="Poppins" w:cs="Poppins"/>
+                <w:sz w:val="18"/>
+                <w:szCs w:val="22"/>
+              </w:rPr>
+            </w:pPr>
+            <w:r>
+              <w:rPr>
+                <w:rFonts w:ascii="Poppins" w:hAnsi="Poppins" w:cs="Poppins"/>
+                <w:sz w:val="18"/>
+                <w:szCs w:val="22"/>
+              </w:rPr>
+              <w:t>{{etat10}}</w:t>
             </w:r>
           </w:p>
         </w:tc>
       </w:tr>
       <w:tr>
-        <w:tc>
-          <w:tcPr>
-            <w:tcW w:w="5955" w:type="dxa"/>
+        <w:trPr>
+          <w:trHeight w:val="316"/>
+        </w:trPr>
+        <w:tc>
+          <w:tcPr>
+            <w:tcW w:w="6329" w:type="dxa"/>
           </w:tcPr>
           <w:p>
             <w:pPr>
@@ -2658,7 +2567,7 @@
         </w:tc>
         <w:tc>
           <w:tcPr>
-            <w:tcW w:w="1984" w:type="dxa"/>
+            <w:tcW w:w="2014" w:type="dxa"/>
           </w:tcPr>
           <w:p>
             <w:pPr>
@@ -2683,7 +2592,7 @@
         </w:tc>
         <w:tc>
           <w:tcPr>
-            <w:tcW w:w="1843" w:type="dxa"/>
+            <w:tcW w:w="1871" w:type="dxa"/>
           </w:tcPr>
           <w:p>
             <w:pPr>
@@ -2724,50 +2633,37 @@
         </w:tc>
         <w:tc>
           <w:tcPr>
-            <w:tcW w:w="1134" w:type="dxa"/>
-          </w:tcPr>
-          <w:p>
-            <w:pPr>
-              <w:spacing w:before="0" w:after="0"/>
-              <w:ind w:left="0"/>
-              <w:jc w:val="center"/>
-              <w:rPr>
-                <w:rFonts w:ascii="Poppins" w:hAnsi="Poppins" w:cs="Poppins"/>
-                <w:sz w:val="18"/>
-                <w:szCs w:val="22"/>
-              </w:rPr>
-            </w:pPr>
-            <w:r>
-              <w:rPr>
-                <w:rFonts w:ascii="Poppins" w:hAnsi="Poppins" w:cs="Poppins"/>
-                <w:sz w:val="18"/>
-                <w:szCs w:val="22"/>
-              </w:rPr>
-              <w:t>{{etat</w:t>
-            </w:r>
-            <w:r>
-              <w:rPr>
-                <w:rFonts w:ascii="Poppins" w:hAnsi="Poppins" w:cs="Poppins"/>
-                <w:sz w:val="18"/>
-                <w:szCs w:val="22"/>
-              </w:rPr>
-              <w:t>11</w:t>
-            </w:r>
-            <w:r>
-              <w:rPr>
-                <w:rFonts w:ascii="Poppins" w:hAnsi="Poppins" w:cs="Poppins"/>
-                <w:sz w:val="18"/>
-                <w:szCs w:val="22"/>
-              </w:rPr>
-              <w:t>}}</w:t>
+            <w:tcW w:w="1151" w:type="dxa"/>
+          </w:tcPr>
+          <w:p>
+            <w:pPr>
+              <w:spacing w:before="0" w:after="0"/>
+              <w:ind w:left="0"/>
+              <w:jc w:val="center"/>
+              <w:rPr>
+                <w:rFonts w:ascii="Poppins" w:hAnsi="Poppins" w:cs="Poppins"/>
+                <w:sz w:val="18"/>
+                <w:szCs w:val="22"/>
+              </w:rPr>
+            </w:pPr>
+            <w:r>
+              <w:rPr>
+                <w:rFonts w:ascii="Poppins" w:hAnsi="Poppins" w:cs="Poppins"/>
+                <w:sz w:val="18"/>
+                <w:szCs w:val="22"/>
+              </w:rPr>
+              <w:t>{{etat11}}</w:t>
             </w:r>
           </w:p>
         </w:tc>
       </w:tr>
       <w:tr>
-        <w:tc>
-          <w:tcPr>
-            <w:tcW w:w="5955" w:type="dxa"/>
+        <w:trPr>
+          <w:trHeight w:val="316"/>
+        </w:trPr>
+        <w:tc>
+          <w:tcPr>
+            <w:tcW w:w="6329" w:type="dxa"/>
           </w:tcPr>
           <w:p>
             <w:pPr>
@@ -2810,7 +2706,7 @@
         </w:tc>
         <w:tc>
           <w:tcPr>
-            <w:tcW w:w="1984" w:type="dxa"/>
+            <w:tcW w:w="2014" w:type="dxa"/>
           </w:tcPr>
           <w:p>
             <w:pPr>
@@ -2835,7 +2731,7 @@
         </w:tc>
         <w:tc>
           <w:tcPr>
-            <w:tcW w:w="1843" w:type="dxa"/>
+            <w:tcW w:w="1871" w:type="dxa"/>
           </w:tcPr>
           <w:p>
             <w:pPr>
@@ -2876,50 +2772,37 @@
         </w:tc>
         <w:tc>
           <w:tcPr>
-            <w:tcW w:w="1134" w:type="dxa"/>
-          </w:tcPr>
-          <w:p>
-            <w:pPr>
-              <w:spacing w:before="0" w:after="0"/>
-              <w:ind w:left="0"/>
-              <w:jc w:val="center"/>
-              <w:rPr>
-                <w:rFonts w:ascii="Poppins" w:hAnsi="Poppins" w:cs="Poppins"/>
-                <w:sz w:val="18"/>
-                <w:szCs w:val="22"/>
-              </w:rPr>
-            </w:pPr>
-            <w:r>
-              <w:rPr>
-                <w:rFonts w:ascii="Poppins" w:hAnsi="Poppins" w:cs="Poppins"/>
-                <w:sz w:val="18"/>
-                <w:szCs w:val="22"/>
-              </w:rPr>
-              <w:t>{{etat</w:t>
-            </w:r>
-            <w:r>
-              <w:rPr>
-                <w:rFonts w:ascii="Poppins" w:hAnsi="Poppins" w:cs="Poppins"/>
-                <w:sz w:val="18"/>
-                <w:szCs w:val="22"/>
-              </w:rPr>
-              <w:t>12</w:t>
-            </w:r>
-            <w:r>
-              <w:rPr>
-                <w:rFonts w:ascii="Poppins" w:hAnsi="Poppins" w:cs="Poppins"/>
-                <w:sz w:val="18"/>
-                <w:szCs w:val="22"/>
-              </w:rPr>
-              <w:t>}}</w:t>
+            <w:tcW w:w="1151" w:type="dxa"/>
+          </w:tcPr>
+          <w:p>
+            <w:pPr>
+              <w:spacing w:before="0" w:after="0"/>
+              <w:ind w:left="0"/>
+              <w:jc w:val="center"/>
+              <w:rPr>
+                <w:rFonts w:ascii="Poppins" w:hAnsi="Poppins" w:cs="Poppins"/>
+                <w:sz w:val="18"/>
+                <w:szCs w:val="22"/>
+              </w:rPr>
+            </w:pPr>
+            <w:r>
+              <w:rPr>
+                <w:rFonts w:ascii="Poppins" w:hAnsi="Poppins" w:cs="Poppins"/>
+                <w:sz w:val="18"/>
+                <w:szCs w:val="22"/>
+              </w:rPr>
+              <w:t>{{etat12}}</w:t>
             </w:r>
           </w:p>
         </w:tc>
       </w:tr>
       <w:tr>
-        <w:tc>
-          <w:tcPr>
-            <w:tcW w:w="5955" w:type="dxa"/>
+        <w:trPr>
+          <w:trHeight w:val="632"/>
+        </w:trPr>
+        <w:tc>
+          <w:tcPr>
+            <w:tcW w:w="6329" w:type="dxa"/>
             <w:shd w:val="clear" w:color="auto" w:fill="F2F2F2" w:themeFill="background1" w:themeFillShade="F2"/>
           </w:tcPr>
           <w:p>
@@ -2971,7 +2854,7 @@
         </w:tc>
         <w:tc>
           <w:tcPr>
-            <w:tcW w:w="1984" w:type="dxa"/>
+            <w:tcW w:w="2014" w:type="dxa"/>
             <w:shd w:val="clear" w:color="auto" w:fill="F2F2F2" w:themeFill="background1" w:themeFillShade="F2"/>
           </w:tcPr>
           <w:p>
@@ -3019,7 +2902,7 @@
         </w:tc>
         <w:tc>
           <w:tcPr>
-            <w:tcW w:w="1843" w:type="dxa"/>
+            <w:tcW w:w="1871" w:type="dxa"/>
             <w:shd w:val="clear" w:color="auto" w:fill="F2F2F2" w:themeFill="background1" w:themeFillShade="F2"/>
           </w:tcPr>
           <w:p>
@@ -3067,7 +2950,7 @@
         </w:tc>
         <w:tc>
           <w:tcPr>
-            <w:tcW w:w="1134" w:type="dxa"/>
+            <w:tcW w:w="1151" w:type="dxa"/>
             <w:shd w:val="clear" w:color="auto" w:fill="F2F2F2" w:themeFill="background1" w:themeFillShade="F2"/>
           </w:tcPr>
           <w:p>
@@ -3102,17 +2985,7 @@
                 <w:sz w:val="18"/>
                 <w:szCs w:val="22"/>
               </w:rPr>
-              <w:t>etatUE</w:t>
-            </w:r>
-            <w:r>
-              <w:rPr>
-                <w:rFonts w:ascii="Poppins" w:hAnsi="Poppins" w:cs="Poppins"/>
-                <w:b/>
-                <w:bCs/>
-                <w:sz w:val="18"/>
-                <w:szCs w:val="22"/>
-              </w:rPr>
-              <w:t>SPE</w:t>
+              <w:t>etatUESPE</w:t>
             </w:r>
             <w:proofErr w:type="spellEnd"/>
             <w:r>
@@ -3129,9 +3002,12 @@
         </w:tc>
       </w:tr>
       <w:tr>
-        <w:tc>
-          <w:tcPr>
-            <w:tcW w:w="5955" w:type="dxa"/>
+        <w:trPr>
+          <w:trHeight w:val="316"/>
+        </w:trPr>
+        <w:tc>
+          <w:tcPr>
+            <w:tcW w:w="6329" w:type="dxa"/>
           </w:tcPr>
           <w:p>
             <w:pPr>
@@ -3174,7 +3050,7 @@
         </w:tc>
         <w:tc>
           <w:tcPr>
-            <w:tcW w:w="1984" w:type="dxa"/>
+            <w:tcW w:w="2014" w:type="dxa"/>
           </w:tcPr>
           <w:p>
             <w:pPr>
@@ -3199,7 +3075,7 @@
         </w:tc>
         <w:tc>
           <w:tcPr>
-            <w:tcW w:w="1843" w:type="dxa"/>
+            <w:tcW w:w="1871" w:type="dxa"/>
           </w:tcPr>
           <w:p>
             <w:pPr>
@@ -3240,50 +3116,37 @@
         </w:tc>
         <w:tc>
           <w:tcPr>
-            <w:tcW w:w="1134" w:type="dxa"/>
-          </w:tcPr>
-          <w:p>
-            <w:pPr>
-              <w:spacing w:before="0" w:after="0"/>
-              <w:ind w:left="0"/>
-              <w:jc w:val="center"/>
-              <w:rPr>
-                <w:rFonts w:ascii="Poppins" w:hAnsi="Poppins" w:cs="Poppins"/>
-                <w:sz w:val="18"/>
-                <w:szCs w:val="22"/>
-              </w:rPr>
-            </w:pPr>
-            <w:r>
-              <w:rPr>
-                <w:rFonts w:ascii="Poppins" w:hAnsi="Poppins" w:cs="Poppins"/>
-                <w:sz w:val="18"/>
-                <w:szCs w:val="22"/>
-              </w:rPr>
-              <w:t>{{etat1</w:t>
-            </w:r>
-            <w:r>
-              <w:rPr>
-                <w:rFonts w:ascii="Poppins" w:hAnsi="Poppins" w:cs="Poppins"/>
-                <w:sz w:val="18"/>
-                <w:szCs w:val="22"/>
-              </w:rPr>
-              <w:t>3</w:t>
-            </w:r>
-            <w:r>
-              <w:rPr>
-                <w:rFonts w:ascii="Poppins" w:hAnsi="Poppins" w:cs="Poppins"/>
-                <w:sz w:val="18"/>
-                <w:szCs w:val="22"/>
-              </w:rPr>
-              <w:t>}}</w:t>
+            <w:tcW w:w="1151" w:type="dxa"/>
+          </w:tcPr>
+          <w:p>
+            <w:pPr>
+              <w:spacing w:before="0" w:after="0"/>
+              <w:ind w:left="0"/>
+              <w:jc w:val="center"/>
+              <w:rPr>
+                <w:rFonts w:ascii="Poppins" w:hAnsi="Poppins" w:cs="Poppins"/>
+                <w:sz w:val="18"/>
+                <w:szCs w:val="22"/>
+              </w:rPr>
+            </w:pPr>
+            <w:r>
+              <w:rPr>
+                <w:rFonts w:ascii="Poppins" w:hAnsi="Poppins" w:cs="Poppins"/>
+                <w:sz w:val="18"/>
+                <w:szCs w:val="22"/>
+              </w:rPr>
+              <w:t>{{etat13}}</w:t>
             </w:r>
           </w:p>
         </w:tc>
       </w:tr>
       <w:tr>
-        <w:tc>
-          <w:tcPr>
-            <w:tcW w:w="5955" w:type="dxa"/>
+        <w:trPr>
+          <w:trHeight w:val="316"/>
+        </w:trPr>
+        <w:tc>
+          <w:tcPr>
+            <w:tcW w:w="6329" w:type="dxa"/>
           </w:tcPr>
           <w:p>
             <w:pPr>
@@ -3326,7 +3189,7 @@
         </w:tc>
         <w:tc>
           <w:tcPr>
-            <w:tcW w:w="1984" w:type="dxa"/>
+            <w:tcW w:w="2014" w:type="dxa"/>
           </w:tcPr>
           <w:p>
             <w:pPr>
@@ -3351,7 +3214,7 @@
         </w:tc>
         <w:tc>
           <w:tcPr>
-            <w:tcW w:w="1843" w:type="dxa"/>
+            <w:tcW w:w="1871" w:type="dxa"/>
           </w:tcPr>
           <w:p>
             <w:pPr>
@@ -3400,50 +3263,37 @@
         </w:tc>
         <w:tc>
           <w:tcPr>
-            <w:tcW w:w="1134" w:type="dxa"/>
-          </w:tcPr>
-          <w:p>
-            <w:pPr>
-              <w:spacing w:before="0" w:after="0"/>
-              <w:ind w:left="0"/>
-              <w:jc w:val="center"/>
-              <w:rPr>
-                <w:rFonts w:ascii="Poppins" w:hAnsi="Poppins" w:cs="Poppins"/>
-                <w:sz w:val="18"/>
-                <w:szCs w:val="22"/>
-              </w:rPr>
-            </w:pPr>
-            <w:r>
-              <w:rPr>
-                <w:rFonts w:ascii="Poppins" w:hAnsi="Poppins" w:cs="Poppins"/>
-                <w:sz w:val="18"/>
-                <w:szCs w:val="22"/>
-              </w:rPr>
-              <w:t>{{etat1</w:t>
-            </w:r>
-            <w:r>
-              <w:rPr>
-                <w:rFonts w:ascii="Poppins" w:hAnsi="Poppins" w:cs="Poppins"/>
-                <w:sz w:val="18"/>
-                <w:szCs w:val="22"/>
-              </w:rPr>
-              <w:t>4</w:t>
-            </w:r>
-            <w:r>
-              <w:rPr>
-                <w:rFonts w:ascii="Poppins" w:hAnsi="Poppins" w:cs="Poppins"/>
-                <w:sz w:val="18"/>
-                <w:szCs w:val="22"/>
-              </w:rPr>
-              <w:t>}}</w:t>
+            <w:tcW w:w="1151" w:type="dxa"/>
+          </w:tcPr>
+          <w:p>
+            <w:pPr>
+              <w:spacing w:before="0" w:after="0"/>
+              <w:ind w:left="0"/>
+              <w:jc w:val="center"/>
+              <w:rPr>
+                <w:rFonts w:ascii="Poppins" w:hAnsi="Poppins" w:cs="Poppins"/>
+                <w:sz w:val="18"/>
+                <w:szCs w:val="22"/>
+              </w:rPr>
+            </w:pPr>
+            <w:r>
+              <w:rPr>
+                <w:rFonts w:ascii="Poppins" w:hAnsi="Poppins" w:cs="Poppins"/>
+                <w:sz w:val="18"/>
+                <w:szCs w:val="22"/>
+              </w:rPr>
+              <w:t>{{etat14}}</w:t>
             </w:r>
           </w:p>
         </w:tc>
       </w:tr>
       <w:tr>
-        <w:tc>
-          <w:tcPr>
-            <w:tcW w:w="5955" w:type="dxa"/>
+        <w:trPr>
+          <w:trHeight w:val="316"/>
+        </w:trPr>
+        <w:tc>
+          <w:tcPr>
+            <w:tcW w:w="6329" w:type="dxa"/>
           </w:tcPr>
           <w:p>
             <w:pPr>
@@ -3486,7 +3336,7 @@
         </w:tc>
         <w:tc>
           <w:tcPr>
-            <w:tcW w:w="1984" w:type="dxa"/>
+            <w:tcW w:w="2014" w:type="dxa"/>
           </w:tcPr>
           <w:p>
             <w:pPr>
@@ -3511,7 +3361,7 @@
         </w:tc>
         <w:tc>
           <w:tcPr>
-            <w:tcW w:w="1843" w:type="dxa"/>
+            <w:tcW w:w="1871" w:type="dxa"/>
           </w:tcPr>
           <w:p>
             <w:pPr>
@@ -3560,50 +3410,37 @@
         </w:tc>
         <w:tc>
           <w:tcPr>
-            <w:tcW w:w="1134" w:type="dxa"/>
-          </w:tcPr>
-          <w:p>
-            <w:pPr>
-              <w:spacing w:before="0" w:after="0"/>
-              <w:ind w:left="0"/>
-              <w:jc w:val="center"/>
-              <w:rPr>
-                <w:rFonts w:ascii="Poppins" w:hAnsi="Poppins" w:cs="Poppins"/>
-                <w:sz w:val="18"/>
-                <w:szCs w:val="22"/>
-              </w:rPr>
-            </w:pPr>
-            <w:r>
-              <w:rPr>
-                <w:rFonts w:ascii="Poppins" w:hAnsi="Poppins" w:cs="Poppins"/>
-                <w:sz w:val="18"/>
-                <w:szCs w:val="22"/>
-              </w:rPr>
-              <w:t>{{etat1</w:t>
-            </w:r>
-            <w:r>
-              <w:rPr>
-                <w:rFonts w:ascii="Poppins" w:hAnsi="Poppins" w:cs="Poppins"/>
-                <w:sz w:val="18"/>
-                <w:szCs w:val="22"/>
-              </w:rPr>
-              <w:t>5</w:t>
-            </w:r>
-            <w:r>
-              <w:rPr>
-                <w:rFonts w:ascii="Poppins" w:hAnsi="Poppins" w:cs="Poppins"/>
-                <w:sz w:val="18"/>
-                <w:szCs w:val="22"/>
-              </w:rPr>
-              <w:t>}}</w:t>
+            <w:tcW w:w="1151" w:type="dxa"/>
+          </w:tcPr>
+          <w:p>
+            <w:pPr>
+              <w:spacing w:before="0" w:after="0"/>
+              <w:ind w:left="0"/>
+              <w:jc w:val="center"/>
+              <w:rPr>
+                <w:rFonts w:ascii="Poppins" w:hAnsi="Poppins" w:cs="Poppins"/>
+                <w:sz w:val="18"/>
+                <w:szCs w:val="22"/>
+              </w:rPr>
+            </w:pPr>
+            <w:r>
+              <w:rPr>
+                <w:rFonts w:ascii="Poppins" w:hAnsi="Poppins" w:cs="Poppins"/>
+                <w:sz w:val="18"/>
+                <w:szCs w:val="22"/>
+              </w:rPr>
+              <w:t>{{etat15}}</w:t>
             </w:r>
           </w:p>
         </w:tc>
       </w:tr>
       <w:tr>
-        <w:tc>
-          <w:tcPr>
-            <w:tcW w:w="5955" w:type="dxa"/>
+        <w:trPr>
+          <w:trHeight w:val="620"/>
+        </w:trPr>
+        <w:tc>
+          <w:tcPr>
+            <w:tcW w:w="6329" w:type="dxa"/>
             <w:shd w:val="clear" w:color="auto" w:fill="0A5C81"/>
           </w:tcPr>
           <w:p>
@@ -3631,7 +3468,7 @@
         </w:tc>
         <w:tc>
           <w:tcPr>
-            <w:tcW w:w="1984" w:type="dxa"/>
+            <w:tcW w:w="2014" w:type="dxa"/>
             <w:shd w:val="clear" w:color="auto" w:fill="0A5C81"/>
           </w:tcPr>
           <w:p>
@@ -3659,7 +3496,7 @@
         </w:tc>
         <w:tc>
           <w:tcPr>
-            <w:tcW w:w="1843" w:type="dxa"/>
+            <w:tcW w:w="1871" w:type="dxa"/>
             <w:shd w:val="clear" w:color="auto" w:fill="0A5C81"/>
           </w:tcPr>
           <w:p>
@@ -3718,7 +3555,7 @@
         </w:tc>
         <w:tc>
           <w:tcPr>
-            <w:tcW w:w="1134" w:type="dxa"/>
+            <w:tcW w:w="1151" w:type="dxa"/>
             <w:shd w:val="clear" w:color="auto" w:fill="0A5C81"/>
           </w:tcPr>
           <w:p>
@@ -3728,10 +3565,40 @@
               <w:jc w:val="center"/>
               <w:rPr>
                 <w:rFonts w:ascii="Poppins" w:hAnsi="Poppins" w:cs="Poppins"/>
-                <w:sz w:val="18"/>
-                <w:szCs w:val="22"/>
-              </w:rPr>
-            </w:pPr>
+                <w:color w:val="FFFFFF" w:themeColor="background1"/>
+                <w:sz w:val="18"/>
+                <w:szCs w:val="22"/>
+              </w:rPr>
+            </w:pPr>
+            <w:r>
+              <w:rPr>
+                <w:rFonts w:ascii="Poppins" w:hAnsi="Poppins" w:cs="Poppins"/>
+                <w:color w:val="FFFFFF" w:themeColor="background1"/>
+                <w:sz w:val="18"/>
+                <w:szCs w:val="22"/>
+              </w:rPr>
+              <w:t>{{</w:t>
+            </w:r>
+            <w:proofErr w:type="spellStart"/>
+            <w:r>
+              <w:rPr>
+                <w:rFonts w:ascii="Poppins" w:hAnsi="Poppins" w:cs="Poppins"/>
+                <w:color w:val="FFFFFF" w:themeColor="background1"/>
+                <w:sz w:val="18"/>
+                <w:szCs w:val="22"/>
+              </w:rPr>
+              <w:t>totaletat</w:t>
+            </w:r>
+            <w:proofErr w:type="spellEnd"/>
+            <w:r>
+              <w:rPr>
+                <w:rFonts w:ascii="Poppins" w:hAnsi="Poppins" w:cs="Poppins"/>
+                <w:color w:val="FFFFFF" w:themeColor="background1"/>
+                <w:sz w:val="18"/>
+                <w:szCs w:val="22"/>
+              </w:rPr>
+              <w:t>}}</w:t>
+            </w:r>
           </w:p>
         </w:tc>
       </w:tr>
@@ -3789,6 +3656,7 @@
               <w:pStyle w:val="YPTitreFormation"/>
             </w:pPr>
             <w:r>
+              <w:lastRenderedPageBreak/>
               <w:t>{{</w:t>
             </w:r>
             <w:r>
@@ -3984,7 +3852,6 @@
           <w:sz w:val="18"/>
           <w:szCs w:val="22"/>
         </w:rPr>
-        <w:lastRenderedPageBreak/>
         <w:t xml:space="preserve">Fait </w:t>
       </w:r>
       <w:r>
@@ -4819,7 +4686,7 @@
   <w:style w:type="paragraph" w:default="1" w:styleId="Normal">
     <w:name w:val="Normal"/>
     <w:qFormat/>
-    <w:rsid w:val="001A0466"/>
+    <w:rsid w:val="003036C8"/>
     <w:pPr>
       <w:spacing w:after="160" w:line="278" w:lineRule="auto"/>
     </w:pPr>
@@ -4877,7 +4744,7 @@
     <w:uiPriority w:val="1"/>
     <w:semiHidden/>
     <w:unhideWhenUsed/>
-    <w:rsid w:val="001A0466"/>
+    <w:rsid w:val="003036C8"/>
   </w:style>
   <w:style w:type="table" w:default="1" w:styleId="TableauNormal">
     <w:name w:val="Normal Table"/>
@@ -4899,7 +4766,7 @@
     <w:uiPriority w:val="99"/>
     <w:semiHidden/>
     <w:unhideWhenUsed/>
-    <w:rsid w:val="001A0466"/>
+    <w:rsid w:val="003036C8"/>
   </w:style>
   <w:style w:type="paragraph" w:styleId="Titre">
     <w:name w:val="Title"/>

</xml_diff>

<commit_message>
Mise en place des etats et cchm
</commit_message>
<xml_diff>
--- a/template/modeleM1S1.docx
+++ b/template/modeleM1S1.docx
@@ -330,16 +330,16 @@
     <w:tbl>
       <w:tblPr>
         <w:tblStyle w:val="YPTableauavanc"/>
-        <w:tblW w:w="11365" w:type="dxa"/>
+        <w:tblW w:w="11482" w:type="dxa"/>
         <w:tblInd w:w="-714" w:type="dxa"/>
         <w:tblLayout w:type="fixed"/>
         <w:tblLook w:val="0000" w:firstRow="0" w:lastRow="0" w:firstColumn="0" w:lastColumn="0" w:noHBand="0" w:noVBand="0"/>
       </w:tblPr>
       <w:tblGrid>
-        <w:gridCol w:w="6329"/>
-        <w:gridCol w:w="2014"/>
-        <w:gridCol w:w="1871"/>
-        <w:gridCol w:w="1151"/>
+        <w:gridCol w:w="4962"/>
+        <w:gridCol w:w="1984"/>
+        <w:gridCol w:w="1985"/>
+        <w:gridCol w:w="2551"/>
       </w:tblGrid>
       <w:tr>
         <w:trPr>
@@ -347,7 +347,7 @@
         </w:trPr>
         <w:tc>
           <w:tcPr>
-            <w:tcW w:w="6329" w:type="dxa"/>
+            <w:tcW w:w="4962" w:type="dxa"/>
             <w:shd w:val="clear" w:color="auto" w:fill="0A5C81"/>
           </w:tcPr>
           <w:p>
@@ -377,7 +377,7 @@
         </w:tc>
         <w:tc>
           <w:tcPr>
-            <w:tcW w:w="2014" w:type="dxa"/>
+            <w:tcW w:w="1984" w:type="dxa"/>
             <w:shd w:val="clear" w:color="auto" w:fill="0A5C81"/>
           </w:tcPr>
           <w:p>
@@ -417,7 +417,7 @@
         </w:tc>
         <w:tc>
           <w:tcPr>
-            <w:tcW w:w="1871" w:type="dxa"/>
+            <w:tcW w:w="1985" w:type="dxa"/>
             <w:shd w:val="clear" w:color="auto" w:fill="0A5C81"/>
           </w:tcPr>
           <w:p>
@@ -447,7 +447,7 @@
         </w:tc>
         <w:tc>
           <w:tcPr>
-            <w:tcW w:w="1151" w:type="dxa"/>
+            <w:tcW w:w="2551" w:type="dxa"/>
             <w:shd w:val="clear" w:color="auto" w:fill="0A5C81"/>
           </w:tcPr>
           <w:p>
@@ -478,11 +478,11 @@
       </w:tr>
       <w:tr>
         <w:trPr>
-          <w:trHeight w:val="632"/>
+          <w:trHeight w:val="313"/>
         </w:trPr>
         <w:tc>
           <w:tcPr>
-            <w:tcW w:w="6329" w:type="dxa"/>
+            <w:tcW w:w="4962" w:type="dxa"/>
             <w:shd w:val="clear" w:color="auto" w:fill="F2F2F2" w:themeFill="background1" w:themeFillShade="F2"/>
           </w:tcPr>
           <w:p>
@@ -491,14 +491,31 @@
               <w:ind w:left="0"/>
               <w:jc w:val="both"/>
               <w:rPr>
+                <w:rStyle w:val="lev"/>
+              </w:rPr>
+            </w:pPr>
+            <w:r>
+              <w:rPr>
                 <w:rFonts w:ascii="Poppins" w:hAnsi="Poppins" w:cs="Poppins"/>
                 <w:b/>
                 <w:bCs/>
                 <w:sz w:val="18"/>
                 <w:szCs w:val="22"/>
               </w:rPr>
-            </w:pPr>
-            <w:r>
+              <w:t>{{UE1_Title}}</w:t>
+            </w:r>
+          </w:p>
+        </w:tc>
+        <w:tc>
+          <w:tcPr>
+            <w:tcW w:w="1984" w:type="dxa"/>
+            <w:shd w:val="clear" w:color="auto" w:fill="F2F2F2" w:themeFill="background1" w:themeFillShade="F2"/>
+          </w:tcPr>
+          <w:p>
+            <w:pPr>
+              <w:spacing w:before="0" w:after="0"/>
+              <w:ind w:left="0"/>
+              <w:jc w:val="center"/>
               <w:rPr>
                 <w:rFonts w:ascii="Poppins" w:hAnsi="Poppins" w:cs="Poppins"/>
                 <w:b/>
@@ -506,13 +523,22 @@
                 <w:sz w:val="18"/>
                 <w:szCs w:val="22"/>
               </w:rPr>
-              <w:t>{{UE1_Title}}</w:t>
-            </w:r>
-          </w:p>
-        </w:tc>
-        <w:tc>
-          <w:tcPr>
-            <w:tcW w:w="2014" w:type="dxa"/>
+            </w:pPr>
+            <w:r>
+              <w:rPr>
+                <w:rFonts w:ascii="Poppins" w:hAnsi="Poppins" w:cs="Poppins"/>
+                <w:b/>
+                <w:bCs/>
+                <w:sz w:val="18"/>
+                <w:szCs w:val="22"/>
+              </w:rPr>
+              <w:t>{{moyUE1}}</w:t>
+            </w:r>
+          </w:p>
+        </w:tc>
+        <w:tc>
+          <w:tcPr>
+            <w:tcW w:w="1985" w:type="dxa"/>
             <w:shd w:val="clear" w:color="auto" w:fill="F2F2F2" w:themeFill="background1" w:themeFillShade="F2"/>
           </w:tcPr>
           <w:p>
@@ -536,43 +562,13 @@
                 <w:sz w:val="18"/>
                 <w:szCs w:val="22"/>
               </w:rPr>
-              <w:t>{{moyUE1}}</w:t>
-            </w:r>
-          </w:p>
-        </w:tc>
-        <w:tc>
-          <w:tcPr>
-            <w:tcW w:w="1871" w:type="dxa"/>
-            <w:shd w:val="clear" w:color="auto" w:fill="F2F2F2" w:themeFill="background1" w:themeFillShade="F2"/>
-          </w:tcPr>
-          <w:p>
-            <w:pPr>
-              <w:spacing w:before="0" w:after="0"/>
-              <w:ind w:left="0"/>
-              <w:jc w:val="center"/>
-              <w:rPr>
-                <w:rFonts w:ascii="Poppins" w:hAnsi="Poppins" w:cs="Poppins"/>
-                <w:b/>
-                <w:bCs/>
-                <w:sz w:val="18"/>
-                <w:szCs w:val="22"/>
-              </w:rPr>
-            </w:pPr>
-            <w:r>
-              <w:rPr>
-                <w:rFonts w:ascii="Poppins" w:hAnsi="Poppins" w:cs="Poppins"/>
-                <w:b/>
-                <w:bCs/>
-                <w:sz w:val="18"/>
-                <w:szCs w:val="22"/>
-              </w:rPr>
               <w:t>{{ECTSUE1}}</w:t>
             </w:r>
           </w:p>
         </w:tc>
         <w:tc>
           <w:tcPr>
-            <w:tcW w:w="1151" w:type="dxa"/>
+            <w:tcW w:w="2551" w:type="dxa"/>
             <w:shd w:val="clear" w:color="auto" w:fill="F2F2F2" w:themeFill="background1" w:themeFillShade="F2"/>
           </w:tcPr>
           <w:p>
@@ -625,7 +621,7 @@
         </w:trPr>
         <w:tc>
           <w:tcPr>
-            <w:tcW w:w="6329" w:type="dxa"/>
+            <w:tcW w:w="4962" w:type="dxa"/>
           </w:tcPr>
           <w:p>
             <w:pPr>
@@ -669,7 +665,7 @@
         </w:tc>
         <w:tc>
           <w:tcPr>
-            <w:tcW w:w="2014" w:type="dxa"/>
+            <w:tcW w:w="1984" w:type="dxa"/>
           </w:tcPr>
           <w:p>
             <w:pPr>
@@ -710,7 +706,7 @@
         </w:tc>
         <w:tc>
           <w:tcPr>
-            <w:tcW w:w="1871" w:type="dxa"/>
+            <w:tcW w:w="1985" w:type="dxa"/>
           </w:tcPr>
           <w:p>
             <w:pPr>
@@ -751,7 +747,7 @@
         </w:tc>
         <w:tc>
           <w:tcPr>
-            <w:tcW w:w="1151" w:type="dxa"/>
+            <w:tcW w:w="2551" w:type="dxa"/>
           </w:tcPr>
           <w:p>
             <w:pPr>
@@ -797,7 +793,7 @@
         </w:trPr>
         <w:tc>
           <w:tcPr>
-            <w:tcW w:w="6329" w:type="dxa"/>
+            <w:tcW w:w="4962" w:type="dxa"/>
           </w:tcPr>
           <w:p>
             <w:pPr>
@@ -838,7 +834,7 @@
         </w:tc>
         <w:tc>
           <w:tcPr>
-            <w:tcW w:w="2014" w:type="dxa"/>
+            <w:tcW w:w="1984" w:type="dxa"/>
           </w:tcPr>
           <w:p>
             <w:pPr>
@@ -863,7 +859,7 @@
         </w:tc>
         <w:tc>
           <w:tcPr>
-            <w:tcW w:w="1871" w:type="dxa"/>
+            <w:tcW w:w="1985" w:type="dxa"/>
           </w:tcPr>
           <w:p>
             <w:pPr>
@@ -888,7 +884,7 @@
         </w:tc>
         <w:tc>
           <w:tcPr>
-            <w:tcW w:w="1151" w:type="dxa"/>
+            <w:tcW w:w="2551" w:type="dxa"/>
           </w:tcPr>
           <w:p>
             <w:pPr>
@@ -934,7 +930,7 @@
         </w:trPr>
         <w:tc>
           <w:tcPr>
-            <w:tcW w:w="6329" w:type="dxa"/>
+            <w:tcW w:w="4962" w:type="dxa"/>
           </w:tcPr>
           <w:p>
             <w:pPr>
@@ -975,7 +971,7 @@
         </w:tc>
         <w:tc>
           <w:tcPr>
-            <w:tcW w:w="2014" w:type="dxa"/>
+            <w:tcW w:w="1984" w:type="dxa"/>
           </w:tcPr>
           <w:p>
             <w:pPr>
@@ -1000,7 +996,7 @@
         </w:tc>
         <w:tc>
           <w:tcPr>
-            <w:tcW w:w="1871" w:type="dxa"/>
+            <w:tcW w:w="1985" w:type="dxa"/>
           </w:tcPr>
           <w:p>
             <w:pPr>
@@ -1041,7 +1037,7 @@
         </w:tc>
         <w:tc>
           <w:tcPr>
-            <w:tcW w:w="1151" w:type="dxa"/>
+            <w:tcW w:w="2551" w:type="dxa"/>
           </w:tcPr>
           <w:p>
             <w:pPr>
@@ -1083,11 +1079,11 @@
       </w:tr>
       <w:tr>
         <w:trPr>
-          <w:trHeight w:val="632"/>
+          <w:trHeight w:val="290"/>
         </w:trPr>
         <w:tc>
           <w:tcPr>
-            <w:tcW w:w="6329" w:type="dxa"/>
+            <w:tcW w:w="4962" w:type="dxa"/>
             <w:shd w:val="clear" w:color="auto" w:fill="F2F2F2" w:themeFill="background1" w:themeFillShade="F2"/>
           </w:tcPr>
           <w:p>
@@ -1117,7 +1113,7 @@
         </w:tc>
         <w:tc>
           <w:tcPr>
-            <w:tcW w:w="2014" w:type="dxa"/>
+            <w:tcW w:w="1984" w:type="dxa"/>
             <w:shd w:val="clear" w:color="auto" w:fill="F2F2F2" w:themeFill="background1" w:themeFillShade="F2"/>
           </w:tcPr>
           <w:p>
@@ -1165,7 +1161,7 @@
         </w:tc>
         <w:tc>
           <w:tcPr>
-            <w:tcW w:w="1871" w:type="dxa"/>
+            <w:tcW w:w="1985" w:type="dxa"/>
             <w:shd w:val="clear" w:color="auto" w:fill="F2F2F2" w:themeFill="background1" w:themeFillShade="F2"/>
           </w:tcPr>
           <w:p>
@@ -1213,7 +1209,7 @@
         </w:tc>
         <w:tc>
           <w:tcPr>
-            <w:tcW w:w="1151" w:type="dxa"/>
+            <w:tcW w:w="2551" w:type="dxa"/>
             <w:shd w:val="clear" w:color="auto" w:fill="F2F2F2" w:themeFill="background1" w:themeFillShade="F2"/>
           </w:tcPr>
           <w:p>
@@ -1248,7 +1244,7 @@
         </w:trPr>
         <w:tc>
           <w:tcPr>
-            <w:tcW w:w="6329" w:type="dxa"/>
+            <w:tcW w:w="4962" w:type="dxa"/>
           </w:tcPr>
           <w:p>
             <w:pPr>
@@ -1291,7 +1287,7 @@
         </w:tc>
         <w:tc>
           <w:tcPr>
-            <w:tcW w:w="2014" w:type="dxa"/>
+            <w:tcW w:w="1984" w:type="dxa"/>
           </w:tcPr>
           <w:p>
             <w:pPr>
@@ -1316,7 +1312,7 @@
         </w:tc>
         <w:tc>
           <w:tcPr>
-            <w:tcW w:w="1871" w:type="dxa"/>
+            <w:tcW w:w="1985" w:type="dxa"/>
           </w:tcPr>
           <w:p>
             <w:pPr>
@@ -1341,7 +1337,7 @@
         </w:tc>
         <w:tc>
           <w:tcPr>
-            <w:tcW w:w="1151" w:type="dxa"/>
+            <w:tcW w:w="2551" w:type="dxa"/>
           </w:tcPr>
           <w:p>
             <w:pPr>
@@ -1367,11 +1363,11 @@
       </w:tr>
       <w:tr>
         <w:trPr>
-          <w:trHeight w:val="632"/>
+          <w:trHeight w:val="214"/>
         </w:trPr>
         <w:tc>
           <w:tcPr>
-            <w:tcW w:w="6329" w:type="dxa"/>
+            <w:tcW w:w="4962" w:type="dxa"/>
             <w:shd w:val="clear" w:color="auto" w:fill="F2F2F2" w:themeFill="background1" w:themeFillShade="F2"/>
           </w:tcPr>
           <w:p>
@@ -1401,7 +1397,7 @@
         </w:tc>
         <w:tc>
           <w:tcPr>
-            <w:tcW w:w="2014" w:type="dxa"/>
+            <w:tcW w:w="1984" w:type="dxa"/>
             <w:shd w:val="clear" w:color="auto" w:fill="F2F2F2" w:themeFill="background1" w:themeFillShade="F2"/>
           </w:tcPr>
           <w:p>
@@ -1449,7 +1445,7 @@
         </w:tc>
         <w:tc>
           <w:tcPr>
-            <w:tcW w:w="1871" w:type="dxa"/>
+            <w:tcW w:w="1985" w:type="dxa"/>
             <w:shd w:val="clear" w:color="auto" w:fill="F2F2F2" w:themeFill="background1" w:themeFillShade="F2"/>
           </w:tcPr>
           <w:p>
@@ -1497,7 +1493,7 @@
         </w:tc>
         <w:tc>
           <w:tcPr>
-            <w:tcW w:w="1151" w:type="dxa"/>
+            <w:tcW w:w="2551" w:type="dxa"/>
             <w:shd w:val="clear" w:color="auto" w:fill="F2F2F2" w:themeFill="background1" w:themeFillShade="F2"/>
           </w:tcPr>
           <w:p>
@@ -1530,7 +1526,7 @@
         </w:trPr>
         <w:tc>
           <w:tcPr>
-            <w:tcW w:w="6329" w:type="dxa"/>
+            <w:tcW w:w="4962" w:type="dxa"/>
           </w:tcPr>
           <w:p>
             <w:pPr>
@@ -1574,7 +1570,7 @@
         </w:tc>
         <w:tc>
           <w:tcPr>
-            <w:tcW w:w="2014" w:type="dxa"/>
+            <w:tcW w:w="1984" w:type="dxa"/>
           </w:tcPr>
           <w:p>
             <w:pPr>
@@ -1599,7 +1595,7 @@
         </w:tc>
         <w:tc>
           <w:tcPr>
-            <w:tcW w:w="1871" w:type="dxa"/>
+            <w:tcW w:w="1985" w:type="dxa"/>
           </w:tcPr>
           <w:p>
             <w:pPr>
@@ -1640,7 +1636,7 @@
         </w:tc>
         <w:tc>
           <w:tcPr>
-            <w:tcW w:w="1151" w:type="dxa"/>
+            <w:tcW w:w="2551" w:type="dxa"/>
           </w:tcPr>
           <w:p>
             <w:pPr>
@@ -1670,7 +1666,7 @@
         </w:trPr>
         <w:tc>
           <w:tcPr>
-            <w:tcW w:w="6329" w:type="dxa"/>
+            <w:tcW w:w="4962" w:type="dxa"/>
           </w:tcPr>
           <w:p>
             <w:pPr>
@@ -1713,7 +1709,7 @@
         </w:tc>
         <w:tc>
           <w:tcPr>
-            <w:tcW w:w="2014" w:type="dxa"/>
+            <w:tcW w:w="1984" w:type="dxa"/>
           </w:tcPr>
           <w:p>
             <w:pPr>
@@ -1738,7 +1734,7 @@
         </w:tc>
         <w:tc>
           <w:tcPr>
-            <w:tcW w:w="1871" w:type="dxa"/>
+            <w:tcW w:w="1985" w:type="dxa"/>
           </w:tcPr>
           <w:p>
             <w:pPr>
@@ -1779,7 +1775,7 @@
         </w:tc>
         <w:tc>
           <w:tcPr>
-            <w:tcW w:w="1151" w:type="dxa"/>
+            <w:tcW w:w="2551" w:type="dxa"/>
           </w:tcPr>
           <w:p>
             <w:pPr>
@@ -1805,11 +1801,11 @@
       </w:tr>
       <w:tr>
         <w:trPr>
-          <w:trHeight w:val="632"/>
+          <w:trHeight w:val="214"/>
         </w:trPr>
         <w:tc>
           <w:tcPr>
-            <w:tcW w:w="6329" w:type="dxa"/>
+            <w:tcW w:w="4962" w:type="dxa"/>
             <w:shd w:val="clear" w:color="auto" w:fill="F2F2F2" w:themeFill="background1" w:themeFillShade="F2"/>
           </w:tcPr>
           <w:p>
@@ -1839,7 +1835,7 @@
         </w:tc>
         <w:tc>
           <w:tcPr>
-            <w:tcW w:w="2014" w:type="dxa"/>
+            <w:tcW w:w="1984" w:type="dxa"/>
             <w:shd w:val="clear" w:color="auto" w:fill="F2F2F2" w:themeFill="background1" w:themeFillShade="F2"/>
           </w:tcPr>
           <w:p>
@@ -1887,7 +1883,7 @@
         </w:tc>
         <w:tc>
           <w:tcPr>
-            <w:tcW w:w="1871" w:type="dxa"/>
+            <w:tcW w:w="1985" w:type="dxa"/>
             <w:shd w:val="clear" w:color="auto" w:fill="F2F2F2" w:themeFill="background1" w:themeFillShade="F2"/>
           </w:tcPr>
           <w:p>
@@ -1935,7 +1931,7 @@
         </w:tc>
         <w:tc>
           <w:tcPr>
-            <w:tcW w:w="1151" w:type="dxa"/>
+            <w:tcW w:w="2551" w:type="dxa"/>
             <w:shd w:val="clear" w:color="auto" w:fill="F2F2F2" w:themeFill="background1" w:themeFillShade="F2"/>
           </w:tcPr>
           <w:p>
@@ -1968,7 +1964,7 @@
         </w:trPr>
         <w:tc>
           <w:tcPr>
-            <w:tcW w:w="6329" w:type="dxa"/>
+            <w:tcW w:w="4962" w:type="dxa"/>
           </w:tcPr>
           <w:p>
             <w:pPr>
@@ -2011,7 +2007,7 @@
         </w:tc>
         <w:tc>
           <w:tcPr>
-            <w:tcW w:w="2014" w:type="dxa"/>
+            <w:tcW w:w="1984" w:type="dxa"/>
           </w:tcPr>
           <w:p>
             <w:pPr>
@@ -2036,7 +2032,7 @@
         </w:tc>
         <w:tc>
           <w:tcPr>
-            <w:tcW w:w="1871" w:type="dxa"/>
+            <w:tcW w:w="1985" w:type="dxa"/>
           </w:tcPr>
           <w:p>
             <w:pPr>
@@ -2077,7 +2073,7 @@
         </w:tc>
         <w:tc>
           <w:tcPr>
-            <w:tcW w:w="1151" w:type="dxa"/>
+            <w:tcW w:w="2551" w:type="dxa"/>
           </w:tcPr>
           <w:p>
             <w:pPr>
@@ -2107,7 +2103,7 @@
         </w:trPr>
         <w:tc>
           <w:tcPr>
-            <w:tcW w:w="6329" w:type="dxa"/>
+            <w:tcW w:w="4962" w:type="dxa"/>
           </w:tcPr>
           <w:p>
             <w:pPr>
@@ -2150,7 +2146,7 @@
         </w:tc>
         <w:tc>
           <w:tcPr>
-            <w:tcW w:w="2014" w:type="dxa"/>
+            <w:tcW w:w="1984" w:type="dxa"/>
           </w:tcPr>
           <w:p>
             <w:pPr>
@@ -2175,7 +2171,7 @@
         </w:tc>
         <w:tc>
           <w:tcPr>
-            <w:tcW w:w="1871" w:type="dxa"/>
+            <w:tcW w:w="1985" w:type="dxa"/>
           </w:tcPr>
           <w:p>
             <w:pPr>
@@ -2216,7 +2212,7 @@
         </w:tc>
         <w:tc>
           <w:tcPr>
-            <w:tcW w:w="1151" w:type="dxa"/>
+            <w:tcW w:w="2551" w:type="dxa"/>
           </w:tcPr>
           <w:p>
             <w:pPr>
@@ -2246,7 +2242,7 @@
         </w:trPr>
         <w:tc>
           <w:tcPr>
-            <w:tcW w:w="6329" w:type="dxa"/>
+            <w:tcW w:w="4962" w:type="dxa"/>
           </w:tcPr>
           <w:p>
             <w:pPr>
@@ -2289,7 +2285,7 @@
         </w:tc>
         <w:tc>
           <w:tcPr>
-            <w:tcW w:w="2014" w:type="dxa"/>
+            <w:tcW w:w="1984" w:type="dxa"/>
           </w:tcPr>
           <w:p>
             <w:pPr>
@@ -2314,7 +2310,7 @@
         </w:tc>
         <w:tc>
           <w:tcPr>
-            <w:tcW w:w="1871" w:type="dxa"/>
+            <w:tcW w:w="1985" w:type="dxa"/>
           </w:tcPr>
           <w:p>
             <w:pPr>
@@ -2355,7 +2351,7 @@
         </w:tc>
         <w:tc>
           <w:tcPr>
-            <w:tcW w:w="1151" w:type="dxa"/>
+            <w:tcW w:w="2551" w:type="dxa"/>
           </w:tcPr>
           <w:p>
             <w:pPr>
@@ -2385,7 +2381,7 @@
         </w:trPr>
         <w:tc>
           <w:tcPr>
-            <w:tcW w:w="6329" w:type="dxa"/>
+            <w:tcW w:w="4962" w:type="dxa"/>
           </w:tcPr>
           <w:p>
             <w:pPr>
@@ -2428,7 +2424,7 @@
         </w:tc>
         <w:tc>
           <w:tcPr>
-            <w:tcW w:w="2014" w:type="dxa"/>
+            <w:tcW w:w="1984" w:type="dxa"/>
           </w:tcPr>
           <w:p>
             <w:pPr>
@@ -2453,7 +2449,7 @@
         </w:tc>
         <w:tc>
           <w:tcPr>
-            <w:tcW w:w="1871" w:type="dxa"/>
+            <w:tcW w:w="1985" w:type="dxa"/>
           </w:tcPr>
           <w:p>
             <w:pPr>
@@ -2494,7 +2490,7 @@
         </w:tc>
         <w:tc>
           <w:tcPr>
-            <w:tcW w:w="1151" w:type="dxa"/>
+            <w:tcW w:w="2551" w:type="dxa"/>
           </w:tcPr>
           <w:p>
             <w:pPr>
@@ -2524,7 +2520,7 @@
         </w:trPr>
         <w:tc>
           <w:tcPr>
-            <w:tcW w:w="6329" w:type="dxa"/>
+            <w:tcW w:w="4962" w:type="dxa"/>
           </w:tcPr>
           <w:p>
             <w:pPr>
@@ -2567,7 +2563,7 @@
         </w:tc>
         <w:tc>
           <w:tcPr>
-            <w:tcW w:w="2014" w:type="dxa"/>
+            <w:tcW w:w="1984" w:type="dxa"/>
           </w:tcPr>
           <w:p>
             <w:pPr>
@@ -2592,7 +2588,7 @@
         </w:tc>
         <w:tc>
           <w:tcPr>
-            <w:tcW w:w="1871" w:type="dxa"/>
+            <w:tcW w:w="1985" w:type="dxa"/>
           </w:tcPr>
           <w:p>
             <w:pPr>
@@ -2633,7 +2629,7 @@
         </w:tc>
         <w:tc>
           <w:tcPr>
-            <w:tcW w:w="1151" w:type="dxa"/>
+            <w:tcW w:w="2551" w:type="dxa"/>
           </w:tcPr>
           <w:p>
             <w:pPr>
@@ -2663,7 +2659,7 @@
         </w:trPr>
         <w:tc>
           <w:tcPr>
-            <w:tcW w:w="6329" w:type="dxa"/>
+            <w:tcW w:w="4962" w:type="dxa"/>
           </w:tcPr>
           <w:p>
             <w:pPr>
@@ -2706,7 +2702,7 @@
         </w:tc>
         <w:tc>
           <w:tcPr>
-            <w:tcW w:w="2014" w:type="dxa"/>
+            <w:tcW w:w="1984" w:type="dxa"/>
           </w:tcPr>
           <w:p>
             <w:pPr>
@@ -2731,7 +2727,7 @@
         </w:tc>
         <w:tc>
           <w:tcPr>
-            <w:tcW w:w="1871" w:type="dxa"/>
+            <w:tcW w:w="1985" w:type="dxa"/>
           </w:tcPr>
           <w:p>
             <w:pPr>
@@ -2772,7 +2768,7 @@
         </w:tc>
         <w:tc>
           <w:tcPr>
-            <w:tcW w:w="1151" w:type="dxa"/>
+            <w:tcW w:w="2551" w:type="dxa"/>
           </w:tcPr>
           <w:p>
             <w:pPr>
@@ -2798,11 +2794,11 @@
       </w:tr>
       <w:tr>
         <w:trPr>
-          <w:trHeight w:val="632"/>
+          <w:trHeight w:val="218"/>
         </w:trPr>
         <w:tc>
           <w:tcPr>
-            <w:tcW w:w="6329" w:type="dxa"/>
+            <w:tcW w:w="4962" w:type="dxa"/>
             <w:shd w:val="clear" w:color="auto" w:fill="F2F2F2" w:themeFill="background1" w:themeFillShade="F2"/>
           </w:tcPr>
           <w:p>
@@ -2854,7 +2850,7 @@
         </w:tc>
         <w:tc>
           <w:tcPr>
-            <w:tcW w:w="2014" w:type="dxa"/>
+            <w:tcW w:w="1984" w:type="dxa"/>
             <w:shd w:val="clear" w:color="auto" w:fill="F2F2F2" w:themeFill="background1" w:themeFillShade="F2"/>
           </w:tcPr>
           <w:p>
@@ -2902,7 +2898,7 @@
         </w:tc>
         <w:tc>
           <w:tcPr>
-            <w:tcW w:w="1871" w:type="dxa"/>
+            <w:tcW w:w="1985" w:type="dxa"/>
             <w:shd w:val="clear" w:color="auto" w:fill="F2F2F2" w:themeFill="background1" w:themeFillShade="F2"/>
           </w:tcPr>
           <w:p>
@@ -2950,7 +2946,7 @@
         </w:tc>
         <w:tc>
           <w:tcPr>
-            <w:tcW w:w="1151" w:type="dxa"/>
+            <w:tcW w:w="2551" w:type="dxa"/>
             <w:shd w:val="clear" w:color="auto" w:fill="F2F2F2" w:themeFill="background1" w:themeFillShade="F2"/>
           </w:tcPr>
           <w:p>
@@ -3007,7 +3003,7 @@
         </w:trPr>
         <w:tc>
           <w:tcPr>
-            <w:tcW w:w="6329" w:type="dxa"/>
+            <w:tcW w:w="4962" w:type="dxa"/>
           </w:tcPr>
           <w:p>
             <w:pPr>
@@ -3050,7 +3046,7 @@
         </w:tc>
         <w:tc>
           <w:tcPr>
-            <w:tcW w:w="2014" w:type="dxa"/>
+            <w:tcW w:w="1984" w:type="dxa"/>
           </w:tcPr>
           <w:p>
             <w:pPr>
@@ -3075,7 +3071,7 @@
         </w:tc>
         <w:tc>
           <w:tcPr>
-            <w:tcW w:w="1871" w:type="dxa"/>
+            <w:tcW w:w="1985" w:type="dxa"/>
           </w:tcPr>
           <w:p>
             <w:pPr>
@@ -3116,7 +3112,7 @@
         </w:tc>
         <w:tc>
           <w:tcPr>
-            <w:tcW w:w="1151" w:type="dxa"/>
+            <w:tcW w:w="2551" w:type="dxa"/>
           </w:tcPr>
           <w:p>
             <w:pPr>
@@ -3146,7 +3142,7 @@
         </w:trPr>
         <w:tc>
           <w:tcPr>
-            <w:tcW w:w="6329" w:type="dxa"/>
+            <w:tcW w:w="4962" w:type="dxa"/>
           </w:tcPr>
           <w:p>
             <w:pPr>
@@ -3189,7 +3185,7 @@
         </w:tc>
         <w:tc>
           <w:tcPr>
-            <w:tcW w:w="2014" w:type="dxa"/>
+            <w:tcW w:w="1984" w:type="dxa"/>
           </w:tcPr>
           <w:p>
             <w:pPr>
@@ -3214,7 +3210,7 @@
         </w:tc>
         <w:tc>
           <w:tcPr>
-            <w:tcW w:w="1871" w:type="dxa"/>
+            <w:tcW w:w="1985" w:type="dxa"/>
           </w:tcPr>
           <w:p>
             <w:pPr>
@@ -3263,7 +3259,7 @@
         </w:tc>
         <w:tc>
           <w:tcPr>
-            <w:tcW w:w="1151" w:type="dxa"/>
+            <w:tcW w:w="2551" w:type="dxa"/>
           </w:tcPr>
           <w:p>
             <w:pPr>
@@ -3293,7 +3289,7 @@
         </w:trPr>
         <w:tc>
           <w:tcPr>
-            <w:tcW w:w="6329" w:type="dxa"/>
+            <w:tcW w:w="4962" w:type="dxa"/>
           </w:tcPr>
           <w:p>
             <w:pPr>
@@ -3336,7 +3332,7 @@
         </w:tc>
         <w:tc>
           <w:tcPr>
-            <w:tcW w:w="2014" w:type="dxa"/>
+            <w:tcW w:w="1984" w:type="dxa"/>
           </w:tcPr>
           <w:p>
             <w:pPr>
@@ -3361,7 +3357,7 @@
         </w:tc>
         <w:tc>
           <w:tcPr>
-            <w:tcW w:w="1871" w:type="dxa"/>
+            <w:tcW w:w="1985" w:type="dxa"/>
           </w:tcPr>
           <w:p>
             <w:pPr>
@@ -3410,7 +3406,7 @@
         </w:tc>
         <w:tc>
           <w:tcPr>
-            <w:tcW w:w="1151" w:type="dxa"/>
+            <w:tcW w:w="2551" w:type="dxa"/>
           </w:tcPr>
           <w:p>
             <w:pPr>
@@ -3440,7 +3436,7 @@
         </w:trPr>
         <w:tc>
           <w:tcPr>
-            <w:tcW w:w="6329" w:type="dxa"/>
+            <w:tcW w:w="4962" w:type="dxa"/>
             <w:shd w:val="clear" w:color="auto" w:fill="0A5C81"/>
           </w:tcPr>
           <w:p>
@@ -3468,7 +3464,7 @@
         </w:tc>
         <w:tc>
           <w:tcPr>
-            <w:tcW w:w="2014" w:type="dxa"/>
+            <w:tcW w:w="1984" w:type="dxa"/>
             <w:shd w:val="clear" w:color="auto" w:fill="0A5C81"/>
           </w:tcPr>
           <w:p>
@@ -3496,7 +3492,7 @@
         </w:tc>
         <w:tc>
           <w:tcPr>
-            <w:tcW w:w="1871" w:type="dxa"/>
+            <w:tcW w:w="1985" w:type="dxa"/>
             <w:shd w:val="clear" w:color="auto" w:fill="0A5C81"/>
           </w:tcPr>
           <w:p>
@@ -3555,7 +3551,7 @@
         </w:tc>
         <w:tc>
           <w:tcPr>
-            <w:tcW w:w="1151" w:type="dxa"/>
+            <w:tcW w:w="2551" w:type="dxa"/>
             <w:shd w:val="clear" w:color="auto" w:fill="0A5C81"/>
           </w:tcPr>
           <w:p>
@@ -3656,7 +3652,6 @@
               <w:pStyle w:val="YPTitreFormation"/>
             </w:pPr>
             <w:r>
-              <w:lastRenderedPageBreak/>
               <w:t>{{</w:t>
             </w:r>
             <w:r>
@@ -4686,7 +4681,7 @@
   <w:style w:type="paragraph" w:default="1" w:styleId="Normal">
     <w:name w:val="Normal"/>
     <w:qFormat/>
-    <w:rsid w:val="003036C8"/>
+    <w:rsid w:val="006E4F70"/>
     <w:pPr>
       <w:spacing w:after="160" w:line="278" w:lineRule="auto"/>
     </w:pPr>
@@ -4744,7 +4739,7 @@
     <w:uiPriority w:val="1"/>
     <w:semiHidden/>
     <w:unhideWhenUsed/>
-    <w:rsid w:val="003036C8"/>
+    <w:rsid w:val="006E4F70"/>
   </w:style>
   <w:style w:type="table" w:default="1" w:styleId="TableauNormal">
     <w:name w:val="Normal Table"/>
@@ -4766,7 +4761,7 @@
     <w:uiPriority w:val="99"/>
     <w:semiHidden/>
     <w:unhideWhenUsed/>
-    <w:rsid w:val="003036C8"/>
+    <w:rsid w:val="006E4F70"/>
   </w:style>
   <w:style w:type="paragraph" w:styleId="Titre">
     <w:name w:val="Title"/>

</xml_diff>